<commit_message>
test de la biblio levitate
</commit_message>
<xml_diff>
--- a/MPSI/Rapport/DOCX/Modélisation.docx
+++ b/MPSI/Rapport/DOCX/Modélisation.docx
@@ -623,6 +623,7 @@
       <w:r>
         <w:rPr>
           <w:rFonts w:eastAsiaTheme="minorEastAsia"/>
+          <w:noProof/>
         </w:rPr>
         <w:drawing>
           <wp:inline distT="0" distB="0" distL="0" distR="0" wp14:anchorId="12305411" wp14:editId="3972ED5F">
@@ -915,7 +916,7 @@
             <w:rPr>
               <w:rFonts w:ascii="Cambria Math" w:hAnsi="Cambria Math"/>
             </w:rPr>
-            <m:t>λ</m:t>
+            <m:t>λf</m:t>
           </m:r>
           <m:r>
             <m:rPr>
@@ -924,7 +925,7 @@
             <w:rPr>
               <w:rFonts w:ascii="Cambria Math" w:hAnsi="Cambria Math"/>
             </w:rPr>
-            <m:t>f=</m:t>
+            <m:t>=</m:t>
           </m:r>
           <m:f>
             <m:fPr>
@@ -957,6 +958,15 @@
               </m:r>
             </m:den>
           </m:f>
+          <m:r>
+            <m:rPr>
+              <m:sty m:val="p"/>
+            </m:rPr>
+            <w:rPr>
+              <w:rFonts w:ascii="Cambria Math" w:hAnsi="Cambria Math"/>
+            </w:rPr>
+            <m:t>⋅</m:t>
+          </m:r>
           <m:r>
             <m:rPr>
               <m:sty m:val="p"/>
@@ -1291,6 +1301,7 @@
               </w:rPr>
             </w:pPr>
             <w:proofErr w:type="spellStart"/>
+            <w:proofErr w:type="gramStart"/>
             <w:r>
               <w:rPr>
                 <w:rFonts w:eastAsiaTheme="minorEastAsia"/>
@@ -1298,6 +1309,7 @@
               <w:t>def</w:t>
             </w:r>
             <w:proofErr w:type="spellEnd"/>
+            <w:proofErr w:type="gramEnd"/>
             <w:r>
               <w:rPr>
                 <w:rFonts w:eastAsiaTheme="minorEastAsia"/>
@@ -1466,7 +1478,21 @@
               <w:rPr>
                 <w:rFonts w:eastAsiaTheme="minorEastAsia"/>
               </w:rPr>
-              <w:t xml:space="preserve">    return (((d/k)**2)*(f**2)*rho)/(gamma)</w:t>
+              <w:t xml:space="preserve">    </w:t>
+            </w:r>
+            <w:proofErr w:type="gramStart"/>
+            <w:r>
+              <w:rPr>
+                <w:rFonts w:eastAsiaTheme="minorEastAsia"/>
+              </w:rPr>
+              <w:t>return</w:t>
+            </w:r>
+            <w:proofErr w:type="gramEnd"/>
+            <w:r>
+              <w:rPr>
+                <w:rFonts w:eastAsiaTheme="minorEastAsia"/>
+              </w:rPr>
+              <w:t xml:space="preserve"> (((d/k)**2)*(f**2)*rho)/(gamma)</w:t>
             </w:r>
           </w:p>
         </w:tc>
@@ -1571,43 +1597,7 @@
           <w:szCs w:val="28"/>
         </w:rPr>
         <w:tab/>
-        <w:t>I</w:t>
-      </w:r>
-      <w:r>
-        <w:rPr>
-          <w:b/>
-          <w:bCs/>
-          <w:sz w:val="28"/>
-          <w:szCs w:val="28"/>
-        </w:rPr>
-        <w:t>I</w:t>
-      </w:r>
-      <w:r>
-        <w:rPr>
-          <w:b/>
-          <w:bCs/>
-          <w:sz w:val="28"/>
-          <w:szCs w:val="28"/>
-        </w:rPr>
-        <w:t xml:space="preserve"> – </w:t>
-      </w:r>
-      <w:r>
-        <w:rPr>
-          <w:b/>
-          <w:bCs/>
-          <w:sz w:val="28"/>
-          <w:szCs w:val="28"/>
-        </w:rPr>
-        <w:t>Force</w:t>
-      </w:r>
-      <w:r>
-        <w:rPr>
-          <w:b/>
-          <w:bCs/>
-          <w:sz w:val="28"/>
-          <w:szCs w:val="28"/>
-        </w:rPr>
-        <w:t xml:space="preserve"> </w:t>
+        <w:t xml:space="preserve">II – Force </w:t>
       </w:r>
       <w:r>
         <w:rPr>
@@ -1675,6 +1665,7 @@
       <w:r>
         <w:rPr>
           <w:rFonts w:eastAsiaTheme="minorEastAsia"/>
+          <w:noProof/>
         </w:rPr>
         <w:drawing>
           <wp:inline distT="0" distB="0" distL="0" distR="0" wp14:anchorId="566B8E6A" wp14:editId="48DCD1C0">
@@ -1957,6 +1948,7 @@
               </w:rPr>
             </w:pPr>
             <w:proofErr w:type="spellStart"/>
+            <w:proofErr w:type="gramStart"/>
             <w:r>
               <w:rPr>
                 <w:rFonts w:eastAsiaTheme="minorEastAsia"/>
@@ -1964,6 +1956,7 @@
               <w:t>def</w:t>
             </w:r>
             <w:proofErr w:type="spellEnd"/>
+            <w:proofErr w:type="gramEnd"/>
             <w:r>
               <w:rPr>
                 <w:rFonts w:eastAsiaTheme="minorEastAsia"/>
@@ -2022,7 +2015,14 @@
               <w:rPr>
                 <w:rFonts w:eastAsiaTheme="minorEastAsia"/>
               </w:rPr>
-              <w:t xml:space="preserve">    Renvoie la norme de la force appliquée sur le bas d'un </w:t>
+              <w:t xml:space="preserve">    Renvoie la norme de la force appliquée sur le bas </w:t>
+            </w:r>
+            <w:proofErr w:type="gramStart"/>
+            <w:r>
+              <w:rPr>
+                <w:rFonts w:eastAsiaTheme="minorEastAsia"/>
+              </w:rPr>
+              <w:t xml:space="preserve">d'un </w:t>
             </w:r>
             <w:r>
               <w:rPr>
@@ -2030,6 +2030,7 @@
               </w:rPr>
               <w:t>sphère</w:t>
             </w:r>
+            <w:proofErr w:type="gramEnd"/>
             <w:r>
               <w:rPr>
                 <w:rFonts w:eastAsiaTheme="minorEastAsia"/>
@@ -2060,7 +2061,21 @@
               <w:rPr>
                 <w:rFonts w:eastAsiaTheme="minorEastAsia"/>
               </w:rPr>
-              <w:t xml:space="preserve">    return </w:t>
+              <w:t xml:space="preserve">    </w:t>
+            </w:r>
+            <w:proofErr w:type="gramStart"/>
+            <w:r>
+              <w:rPr>
+                <w:rFonts w:eastAsiaTheme="minorEastAsia"/>
+              </w:rPr>
+              <w:t>return</w:t>
+            </w:r>
+            <w:proofErr w:type="gramEnd"/>
+            <w:r>
+              <w:rPr>
+                <w:rFonts w:eastAsiaTheme="minorEastAsia"/>
+              </w:rPr>
+              <w:t xml:space="preserve"> </w:t>
             </w:r>
             <w:proofErr w:type="spellStart"/>
             <w:r>

</xml_diff>